<commit_message>
created most of splash screen
</commit_message>
<xml_diff>
--- a/Design Proposal (tp1).docx
+++ b/Design Proposal (tp1).docx
@@ -487,7 +487,19 @@
         <w:spacing w:line="360" w:lineRule="auto"/>
       </w:pPr>
       <w:r>
-        <w:t>Water rising will be one of the last features implemented if time permits. A large focus will be to implement more building types that will allow the player score more points through building their village/base. Also, coins will be added to contribute to point scoring.</w:t>
+        <w:t>A large focus will be to implement more building types that will allow the player score more points through building their village/base.</w:t>
+      </w:r>
+      <w:r>
+        <w:t xml:space="preserve"> Buildings such as farms and windmills will allow the player to produce resources to further build their base.</w:t>
+      </w:r>
+      <w:r>
+        <w:t xml:space="preserve"> Also, coins will be added to contribute to point scoring.</w:t>
+      </w:r>
+      <w:r>
+        <w:t xml:space="preserve"> If time permits, </w:t>
+      </w:r>
+      <w:r>
+        <w:t>I will write all variables into a file which will allow the user to continue the game where they left off.</w:t>
       </w:r>
       <w:bookmarkStart w:id="0" w:name="_GoBack"/>
       <w:bookmarkEnd w:id="0"/>

</xml_diff>

<commit_message>
updated to island 10x10
</commit_message>
<xml_diff>
--- a/Design Proposal (tp1).docx
+++ b/Design Proposal (tp1).docx
@@ -479,7 +479,19 @@
         <w:rPr>
           <w:b/>
         </w:rPr>
-        <w:t>Updated Design:</w:t>
+        <w:t>Updated Design</w:t>
+      </w:r>
+      <w:r>
+        <w:rPr>
+          <w:b/>
+        </w:rPr>
+        <w:t xml:space="preserve"> TP2</w:t>
+      </w:r>
+      <w:r>
+        <w:rPr>
+          <w:b/>
+        </w:rPr>
+        <w:t>:</w:t>
       </w:r>
     </w:p>
     <w:p>
@@ -500,9 +512,32 @@
       </w:r>
       <w:r>
         <w:t>I will write all variables into a file which will allow the user to continue the game where they left off.</w:t>
+      </w:r>
+    </w:p>
+    <w:p>
+      <w:pPr>
+        <w:spacing w:line="360" w:lineRule="auto"/>
+      </w:pPr>
+      <w:r>
+        <w:rPr>
+          <w:b/>
+        </w:rPr>
+        <w:t>Updated Design TP</w:t>
+      </w:r>
+      <w:r>
+        <w:rPr>
+          <w:b/>
+        </w:rPr>
+        <w:t>3</w:t>
       </w:r>
       <w:bookmarkStart w:id="0" w:name="_GoBack"/>
       <w:bookmarkEnd w:id="0"/>
+      <w:r>
+        <w:rPr>
+          <w:b/>
+        </w:rPr>
+        <w:t>:</w:t>
+      </w:r>
     </w:p>
     <w:sectPr>
       <w:headerReference w:type="default" r:id="rId8"/>

</xml_diff>